<commit_message>
STARTED WORK ON MS FOR FTP
</commit_message>
<xml_diff>
--- a/Phase 1/Activity 2/Documents/Checklist Phase 1.docx
+++ b/Phase 1/Activity 2/Documents/Checklist Phase 1.docx
@@ -19,29 +19,8 @@
           <w:numId w:val="1"/>
         </w:numPr>
       </w:pPr>
-      <w:r>
-        <w:t xml:space="preserve">Fill the </w:t>
-      </w:r>
-      <w:r>
-        <w:t>Skill Assessment Survey</w:t>
-      </w:r>
-      <w:r>
-        <w:t xml:space="preserve"> and commit it on the </w:t>
-      </w:r>
-      <w:proofErr w:type="spellStart"/>
-      <w:r>
-        <w:t>GitHub</w:t>
-      </w:r>
-      <w:proofErr w:type="spellEnd"/>
-    </w:p>
-    <w:p>
-      <w:pPr>
-        <w:pStyle w:val="ListParagraph"/>
-        <w:numPr>
-          <w:ilvl w:val="0"/>
-          <w:numId w:val="1"/>
-        </w:numPr>
-      </w:pPr>
+      <w:bookmarkStart w:id="0" w:name="_GoBack"/>
+      <w:bookmarkEnd w:id="0"/>
       <w:r>
         <w:t xml:space="preserve">Understand the application </w:t>
       </w:r>
@@ -58,18 +37,6 @@
         </w:numPr>
       </w:pPr>
       <w:r>
-        <w:t>Pre-implementation Questionnaire</w:t>
-      </w:r>
-    </w:p>
-    <w:p>
-      <w:pPr>
-        <w:pStyle w:val="ListParagraph"/>
-        <w:numPr>
-          <w:ilvl w:val="0"/>
-          <w:numId w:val="1"/>
-        </w:numPr>
-      </w:pPr>
-      <w:r>
         <w:t>Implement the set of requirements on the application using CommJ</w:t>
       </w:r>
     </w:p>
@@ -132,8 +99,6 @@
           <w:numId w:val="1"/>
         </w:numPr>
       </w:pPr>
-      <w:bookmarkStart w:id="0" w:name="_GoBack"/>
-      <w:bookmarkEnd w:id="0"/>
       <w:r>
         <w:t>Post-implementation Questionnaire</w:t>
       </w:r>

</xml_diff>